<commit_message>
updated draft of Application engineer resume
</commit_message>
<xml_diff>
--- a/Archived/Reformat and Project BrainStorm (Mar29 2025).docx
+++ b/Archived/Reformat and Project BrainStorm (Mar29 2025).docx
@@ -491,21 +491,7 @@
         <w:rPr>
           <w:strike/>
         </w:rPr>
-        <w:t xml:space="preserve">Jeffrey Scott, CEO and Founder, </w:t>
-      </w:r>
-      <w:proofErr w:type="spellStart"/>
-      <w:r>
-        <w:rPr>
-          <w:strike/>
-        </w:rPr>
-        <w:t>IAMotion</w:t>
-      </w:r>
-      <w:proofErr w:type="spellEnd"/>
-      <w:r>
-        <w:rPr>
-          <w:strike/>
-        </w:rPr>
-        <w:t>, jeff@iamotion.com</w:t>
+        <w:t>Jeffrey Scott, CEO and Founder, IAMotion, jeff@iamotion.com</w:t>
       </w:r>
     </w:p>
     <w:p>
@@ -2659,14 +2645,7 @@
           <w:b/>
           <w:bCs/>
         </w:rPr>
-        <w:t>VSCode Extension)</w:t>
-      </w:r>
-      <w:r>
-        <w:rPr>
-          <w:b/>
-          <w:bCs/>
-        </w:rPr>
-        <w:t xml:space="preserve"> | </w:t>
+        <w:t xml:space="preserve">VSCode Extension) | </w:t>
       </w:r>
       <w:r>
         <w:t>Personnel Study</w:t>
@@ -2854,14 +2833,306 @@
         <w:spacing w:after="0" w:line="240" w:lineRule="auto"/>
       </w:pPr>
     </w:p>
+    <w:p>
+      <w:pPr>
+        <w:tabs>
+          <w:tab w:val="right" w:pos="10440"/>
+        </w:tabs>
+        <w:spacing w:after="0" w:line="240" w:lineRule="auto"/>
+      </w:pPr>
+    </w:p>
+    <w:p>
+      <w:pPr>
+        <w:tabs>
+          <w:tab w:val="right" w:pos="10440"/>
+        </w:tabs>
+        <w:spacing w:after="0" w:line="240" w:lineRule="auto"/>
+      </w:pPr>
+    </w:p>
     <w:bookmarkEnd w:id="0"/>
     <w:p>
       <w:pPr>
+        <w:tabs>
+          <w:tab w:val="right" w:pos="10440"/>
+        </w:tabs>
+        <w:spacing w:after="0" w:line="240" w:lineRule="auto"/>
+      </w:pPr>
+      <w:r>
+        <w:t xml:space="preserve"> </w:t>
+      </w:r>
+      <w:r>
+        <w:br/>
+      </w:r>
+      <w:r>
+        <w:t>(</w:t>
+      </w:r>
+      <w:proofErr w:type="gramStart"/>
+      <w:r>
+        <w:t>far</w:t>
+      </w:r>
+      <w:proofErr w:type="gramEnd"/>
+      <w:r>
+        <w:t xml:space="preserve"> in the past can’t find code should just redo this)</w:t>
+      </w:r>
+    </w:p>
+    <w:p>
+      <w:pPr>
+        <w:tabs>
+          <w:tab w:val="right" w:pos="10440"/>
+        </w:tabs>
+        <w:spacing w:after="0" w:line="240" w:lineRule="auto"/>
+        <w:rPr>
+          <w:b/>
+          <w:bCs/>
+        </w:rPr>
+      </w:pPr>
+      <w:r>
+        <w:rPr>
+          <w:b/>
+          <w:bCs/>
+        </w:rPr>
+        <w:t>Robotics Control Experimentation</w:t>
+      </w:r>
+      <w:r>
+        <w:t xml:space="preserve"> </w:t>
+      </w:r>
+      <w:r>
+        <w:rPr>
+          <w:b/>
+          <w:bCs/>
+        </w:rPr>
+        <w:t xml:space="preserve">(C++, Arduino, Embedded Systems) </w:t>
+      </w:r>
+      <w:r>
+        <w:t>| Personnel Study</w:t>
+      </w:r>
+      <w:r>
+        <w:rPr>
+          <w:b/>
+          <w:bCs/>
+        </w:rPr>
+        <w:t xml:space="preserve"> </w:t>
+      </w:r>
+    </w:p>
+    <w:p>
+      <w:pPr>
+        <w:pStyle w:val="ListParagraph"/>
+        <w:numPr>
+          <w:ilvl w:val="0"/>
+          <w:numId w:val="21"/>
+        </w:numPr>
+        <w:tabs>
+          <w:tab w:val="right" w:pos="10440"/>
+        </w:tabs>
+        <w:spacing w:after="0" w:line="240" w:lineRule="auto"/>
+        <w:ind w:left="288" w:hanging="144"/>
+      </w:pPr>
+      <w:r>
+        <w:t xml:space="preserve">Designed control system using </w:t>
+      </w:r>
+      <w:r>
+        <w:rPr>
+          <w:b/>
+          <w:bCs/>
+        </w:rPr>
+        <w:t>NEMA 17 stepper motors</w:t>
+      </w:r>
+      <w:r>
+        <w:t xml:space="preserve"> and </w:t>
+      </w:r>
+      <w:r>
+        <w:rPr>
+          <w:b/>
+          <w:bCs/>
+        </w:rPr>
+        <w:t>stepper drivers</w:t>
+      </w:r>
+      <w:r>
+        <w:t xml:space="preserve"> on a</w:t>
+      </w:r>
+      <w:r>
+        <w:t xml:space="preserve"> </w:t>
+      </w:r>
+      <w:r>
+        <w:t xml:space="preserve">breadboard </w:t>
+      </w:r>
+      <w:r>
+        <w:t xml:space="preserve">via </w:t>
+      </w:r>
+      <w:r>
+        <w:rPr>
+          <w:b/>
+          <w:bCs/>
+        </w:rPr>
+        <w:t>Arduino Uno</w:t>
+      </w:r>
+      <w:r>
+        <w:t xml:space="preserve">, writing </w:t>
+      </w:r>
+      <w:r>
+        <w:rPr>
+          <w:b/>
+          <w:bCs/>
+        </w:rPr>
+        <w:t xml:space="preserve">C++ </w:t>
+      </w:r>
+      <w:r>
+        <w:t>programs to handle motor control and</w:t>
+      </w:r>
+      <w:r>
+        <w:rPr>
+          <w:b/>
+          <w:bCs/>
+        </w:rPr>
+        <w:t xml:space="preserve"> I/O</w:t>
+      </w:r>
+      <w:r>
+        <w:t xml:space="preserve"> </w:t>
+      </w:r>
+      <w:r>
+        <w:rPr>
+          <w:b/>
+          <w:bCs/>
+        </w:rPr>
+        <w:t>integration</w:t>
+      </w:r>
+      <w:r>
+        <w:t>.</w:t>
+      </w:r>
+    </w:p>
+    <w:p>
+      <w:pPr>
+        <w:pStyle w:val="ListParagraph"/>
+        <w:numPr>
+          <w:ilvl w:val="0"/>
+          <w:numId w:val="21"/>
+        </w:numPr>
+        <w:tabs>
+          <w:tab w:val="right" w:pos="10440"/>
+        </w:tabs>
+        <w:spacing w:after="0" w:line="240" w:lineRule="auto"/>
+        <w:ind w:left="288" w:hanging="144"/>
+      </w:pPr>
+      <w:r>
+        <w:t xml:space="preserve">Connected and tested various </w:t>
+      </w:r>
+      <w:r>
+        <w:t>I/O</w:t>
+      </w:r>
+      <w:r>
+        <w:t xml:space="preserve"> components (buttons, potentiometers, sensors) to create responsive motion control systems.</w:t>
+      </w:r>
+    </w:p>
+    <w:p>
+      <w:pPr>
+        <w:pStyle w:val="ListParagraph"/>
+        <w:numPr>
+          <w:ilvl w:val="0"/>
+          <w:numId w:val="21"/>
+        </w:numPr>
+        <w:tabs>
+          <w:tab w:val="right" w:pos="10440"/>
+        </w:tabs>
+        <w:spacing w:after="0" w:line="240" w:lineRule="auto"/>
+        <w:ind w:left="288" w:hanging="144"/>
+      </w:pPr>
+      <w:r>
+        <w:t>Focused on developing foundation</w:t>
+      </w:r>
+      <w:r>
+        <w:t xml:space="preserve">s </w:t>
+      </w:r>
+      <w:r>
+        <w:t xml:space="preserve">for future </w:t>
+      </w:r>
+      <w:r>
+        <w:t>development</w:t>
+      </w:r>
+      <w:r>
+        <w:t xml:space="preserve"> with an </w:t>
+      </w:r>
+      <w:r>
+        <w:rPr>
+          <w:b/>
+          <w:bCs/>
+        </w:rPr>
+        <w:t xml:space="preserve">educational robotic arm system </w:t>
+      </w:r>
+      <w:r>
+        <w:t>developed</w:t>
+      </w:r>
+      <w:r>
+        <w:rPr>
+          <w:b/>
+          <w:bCs/>
+        </w:rPr>
+        <w:t xml:space="preserve"> </w:t>
+      </w:r>
+      <w:r>
+        <w:t>by</w:t>
+      </w:r>
+      <w:r>
+        <w:rPr>
+          <w:b/>
+          <w:bCs/>
+        </w:rPr>
+        <w:t xml:space="preserve"> Choi Tek</w:t>
+      </w:r>
+      <w:r>
+        <w:t>.</w:t>
+      </w:r>
+    </w:p>
+    <w:p>
+      <w:pPr>
+        <w:pStyle w:val="ListParagraph"/>
+        <w:numPr>
+          <w:ilvl w:val="0"/>
+          <w:numId w:val="21"/>
+        </w:numPr>
+        <w:tabs>
+          <w:tab w:val="right" w:pos="10440"/>
+        </w:tabs>
+        <w:spacing w:after="0" w:line="240" w:lineRule="auto"/>
+        <w:ind w:left="288" w:hanging="144"/>
+      </w:pPr>
+      <w:r>
+        <w:t xml:space="preserve">Gained hands-on experience with </w:t>
+      </w:r>
+      <w:r>
+        <w:rPr>
+          <w:b/>
+          <w:bCs/>
+        </w:rPr>
+        <w:t>low-level hardware programming</w:t>
+      </w:r>
+      <w:r>
+        <w:t xml:space="preserve">, </w:t>
+      </w:r>
+      <w:r>
+        <w:rPr>
+          <w:b/>
+          <w:bCs/>
+        </w:rPr>
+        <w:t>motor driver tuning</w:t>
+      </w:r>
+      <w:r>
+        <w:t xml:space="preserve">, and </w:t>
+      </w:r>
+      <w:r>
+        <w:rPr>
+          <w:b/>
+          <w:bCs/>
+        </w:rPr>
+        <w:t>motion sequencing</w:t>
+      </w:r>
+      <w:r>
+        <w:t xml:space="preserve"> for robotics applications.</w:t>
+      </w:r>
+    </w:p>
+    <w:p>
+      <w:pPr>
         <w:spacing w:after="0"/>
       </w:pPr>
-      <w:r>
-        <w:t xml:space="preserve"> </w:t>
-      </w:r>
     </w:p>
     <w:sectPr>
       <w:pgSz w:w="12240" w:h="15840"/>
@@ -5039,6 +5310,119 @@
     </w:lvl>
   </w:abstractNum>
   <w:abstractNum w:abstractNumId="19" w15:restartNumberingAfterBreak="0">
+    <w:nsid w:val="731D7B4F"/>
+    <w:multiLevelType w:val="hybridMultilevel"/>
+    <w:tmpl w:val="AFD0409A"/>
+    <w:lvl w:ilvl="0" w:tplc="04090001">
+      <w:start w:val="1"/>
+      <w:numFmt w:val="bullet"/>
+      <w:lvlText w:val=""/>
+      <w:lvlJc w:val="left"/>
+      <w:pPr>
+        <w:ind w:left="720" w:hanging="360"/>
+      </w:pPr>
+      <w:rPr>
+        <w:rFonts w:ascii="Symbol" w:hAnsi="Symbol" w:hint="default"/>
+      </w:rPr>
+    </w:lvl>
+    <w:lvl w:ilvl="1" w:tplc="04090003" w:tentative="1">
+      <w:start w:val="1"/>
+      <w:numFmt w:val="bullet"/>
+      <w:lvlText w:val="o"/>
+      <w:lvlJc w:val="left"/>
+      <w:pPr>
+        <w:ind w:left="1440" w:hanging="360"/>
+      </w:pPr>
+      <w:rPr>
+        <w:rFonts w:ascii="Courier New" w:hAnsi="Courier New" w:cs="Courier New" w:hint="default"/>
+      </w:rPr>
+    </w:lvl>
+    <w:lvl w:ilvl="2" w:tplc="04090005" w:tentative="1">
+      <w:start w:val="1"/>
+      <w:numFmt w:val="bullet"/>
+      <w:lvlText w:val=""/>
+      <w:lvlJc w:val="left"/>
+      <w:pPr>
+        <w:ind w:left="2160" w:hanging="360"/>
+      </w:pPr>
+      <w:rPr>
+        <w:rFonts w:ascii="Wingdings" w:hAnsi="Wingdings" w:hint="default"/>
+      </w:rPr>
+    </w:lvl>
+    <w:lvl w:ilvl="3" w:tplc="04090001" w:tentative="1">
+      <w:start w:val="1"/>
+      <w:numFmt w:val="bullet"/>
+      <w:lvlText w:val=""/>
+      <w:lvlJc w:val="left"/>
+      <w:pPr>
+        <w:ind w:left="2880" w:hanging="360"/>
+      </w:pPr>
+      <w:rPr>
+        <w:rFonts w:ascii="Symbol" w:hAnsi="Symbol" w:hint="default"/>
+      </w:rPr>
+    </w:lvl>
+    <w:lvl w:ilvl="4" w:tplc="04090003" w:tentative="1">
+      <w:start w:val="1"/>
+      <w:numFmt w:val="bullet"/>
+      <w:lvlText w:val="o"/>
+      <w:lvlJc w:val="left"/>
+      <w:pPr>
+        <w:ind w:left="3600" w:hanging="360"/>
+      </w:pPr>
+      <w:rPr>
+        <w:rFonts w:ascii="Courier New" w:hAnsi="Courier New" w:cs="Courier New" w:hint="default"/>
+      </w:rPr>
+    </w:lvl>
+    <w:lvl w:ilvl="5" w:tplc="04090005" w:tentative="1">
+      <w:start w:val="1"/>
+      <w:numFmt w:val="bullet"/>
+      <w:lvlText w:val=""/>
+      <w:lvlJc w:val="left"/>
+      <w:pPr>
+        <w:ind w:left="4320" w:hanging="360"/>
+      </w:pPr>
+      <w:rPr>
+        <w:rFonts w:ascii="Wingdings" w:hAnsi="Wingdings" w:hint="default"/>
+      </w:rPr>
+    </w:lvl>
+    <w:lvl w:ilvl="6" w:tplc="04090001" w:tentative="1">
+      <w:start w:val="1"/>
+      <w:numFmt w:val="bullet"/>
+      <w:lvlText w:val=""/>
+      <w:lvlJc w:val="left"/>
+      <w:pPr>
+        <w:ind w:left="5040" w:hanging="360"/>
+      </w:pPr>
+      <w:rPr>
+        <w:rFonts w:ascii="Symbol" w:hAnsi="Symbol" w:hint="default"/>
+      </w:rPr>
+    </w:lvl>
+    <w:lvl w:ilvl="7" w:tplc="04090003" w:tentative="1">
+      <w:start w:val="1"/>
+      <w:numFmt w:val="bullet"/>
+      <w:lvlText w:val="o"/>
+      <w:lvlJc w:val="left"/>
+      <w:pPr>
+        <w:ind w:left="5760" w:hanging="360"/>
+      </w:pPr>
+      <w:rPr>
+        <w:rFonts w:ascii="Courier New" w:hAnsi="Courier New" w:cs="Courier New" w:hint="default"/>
+      </w:rPr>
+    </w:lvl>
+    <w:lvl w:ilvl="8" w:tplc="04090005" w:tentative="1">
+      <w:start w:val="1"/>
+      <w:numFmt w:val="bullet"/>
+      <w:lvlText w:val=""/>
+      <w:lvlJc w:val="left"/>
+      <w:pPr>
+        <w:ind w:left="6480" w:hanging="360"/>
+      </w:pPr>
+      <w:rPr>
+        <w:rFonts w:ascii="Wingdings" w:hAnsi="Wingdings" w:hint="default"/>
+      </w:rPr>
+    </w:lvl>
+  </w:abstractNum>
+  <w:abstractNum w:abstractNumId="20" w15:restartNumberingAfterBreak="0">
     <w:nsid w:val="7455268C"/>
     <w:multiLevelType w:val="multilevel"/>
     <w:tmpl w:val="7BCA77F4"/>
@@ -5191,7 +5575,7 @@
     <w:abstractNumId w:val="2"/>
   </w:num>
   <w:num w:numId="14" w16cid:durableId="470755786">
-    <w:abstractNumId w:val="19"/>
+    <w:abstractNumId w:val="20"/>
   </w:num>
   <w:num w:numId="15" w16cid:durableId="783698165">
     <w:abstractNumId w:val="4"/>
@@ -5210,6 +5594,9 @@
   </w:num>
   <w:num w:numId="20" w16cid:durableId="1620719465">
     <w:abstractNumId w:val="17"/>
+  </w:num>
+  <w:num w:numId="21" w16cid:durableId="3484837">
+    <w:abstractNumId w:val="19"/>
   </w:num>
 </w:numbering>
 </file>
@@ -5819,6 +6206,7 @@
   <w:style w:type="character" w:default="1" w:styleId="DefaultParagraphFont">
     <w:name w:val="Default Paragraph Font"/>
     <w:uiPriority w:val="1"/>
+    <w:semiHidden/>
     <w:unhideWhenUsed/>
   </w:style>
   <w:style w:type="table" w:default="1" w:styleId="TableNormal">

</xml_diff>